<commit_message>
Parte dos Patologias feita
</commit_message>
<xml_diff>
--- a/2º Entrega/ProjectCharter.docx
+++ b/2º Entrega/ProjectCharter.docx
@@ -12,8 +12,6 @@
           <w:lang w:eastAsia="pt-PT"/>
         </w:rPr>
       </w:pPr>
-      <w:bookmarkStart w:id="0" w:name="_GoBack"/>
-      <w:bookmarkEnd w:id="0"/>
     </w:p>
     <w:p>
       <w:pPr>
@@ -1269,7 +1267,7 @@
           <w:lang w:eastAsia="pt-PT"/>
         </w:rPr>
       </w:pPr>
-      <w:bookmarkStart w:id="1" w:name="_Toc35868306"/>
+      <w:bookmarkStart w:id="0" w:name="_Toc35868306"/>
       <w:r>
         <w:rPr>
           <w:rFonts w:ascii="Century Gothic" w:eastAsia="Times New Roman" w:hAnsi="Century Gothic" w:cs="Times New Roman"/>
@@ -1283,7 +1281,7 @@
         <w:lastRenderedPageBreak/>
         <w:t>Enquadramento do Projeto</w:t>
       </w:r>
-      <w:bookmarkEnd w:id="1"/>
+      <w:bookmarkEnd w:id="0"/>
     </w:p>
     <w:p/>
     <w:p>
@@ -1572,7 +1570,7 @@
           <w:lang w:eastAsia="pt-PT"/>
         </w:rPr>
       </w:pPr>
-      <w:bookmarkStart w:id="2" w:name="_Toc35868307"/>
+      <w:bookmarkStart w:id="1" w:name="_Toc35868307"/>
       <w:r>
         <w:rPr>
           <w:rFonts w:ascii="Century Gothic" w:eastAsia="Times New Roman" w:hAnsi="Century Gothic" w:cs="Times New Roman"/>
@@ -1598,7 +1596,7 @@
         </w:rPr>
         <w:t xml:space="preserve"> do Projeto</w:t>
       </w:r>
-      <w:bookmarkEnd w:id="2"/>
+      <w:bookmarkEnd w:id="1"/>
     </w:p>
     <w:p>
       <w:pPr>
@@ -1667,8 +1665,11 @@
         <w:jc w:val="both"/>
         <w:rPr>
           <w:rFonts w:ascii="Century Gothic" w:hAnsi="Century Gothic"/>
-        </w:rPr>
-      </w:pPr>
+          <w:u w:val="single"/>
+        </w:rPr>
+      </w:pPr>
+      <w:bookmarkStart w:id="2" w:name="_GoBack"/>
+      <w:bookmarkEnd w:id="2"/>
     </w:p>
     <w:p>
       <w:pPr>
@@ -1810,6 +1811,7 @@
           <w:color w:val="000000"/>
           <w:sz w:val="52"/>
           <w:szCs w:val="52"/>
+          <w:u w:val="single"/>
           <w:lang w:eastAsia="pt-PT"/>
         </w:rPr>
       </w:pPr>
@@ -2100,30 +2102,6 @@
           <w:szCs w:val="24"/>
         </w:rPr>
         <w:t>Possibilidade de imprimir / guardar os produtos/procedimentos escolhidos</w:t>
-      </w:r>
-    </w:p>
-    <w:p>
-      <w:pPr>
-        <w:pStyle w:val="PargrafodaLista"/>
-        <w:numPr>
-          <w:ilvl w:val="0"/>
-          <w:numId w:val="3"/>
-        </w:numPr>
-        <w:spacing w:line="360" w:lineRule="auto"/>
-        <w:jc w:val="both"/>
-        <w:rPr>
-          <w:rFonts w:ascii="Century Gothic" w:hAnsi="Century Gothic"/>
-          <w:sz w:val="24"/>
-          <w:szCs w:val="24"/>
-        </w:rPr>
-      </w:pPr>
-      <w:r>
-        <w:rPr>
-          <w:rFonts w:ascii="Century Gothic" w:hAnsi="Century Gothic"/>
-          <w:sz w:val="24"/>
-          <w:szCs w:val="24"/>
-        </w:rPr>
-        <w:t>Obter o trajeto para o fornecedor quando selecionar um produto</w:t>
       </w:r>
     </w:p>
     <w:p>
@@ -2919,7 +2897,6 @@
           <w:sz w:val="52"/>
           <w:szCs w:val="52"/>
         </w:rPr>
-        <w:lastRenderedPageBreak/>
         <w:t>Requisitos Funcionais</w:t>
       </w:r>
       <w:bookmarkEnd w:id="8"/>
@@ -4161,164 +4138,6 @@
           </w:p>
         </w:tc>
       </w:tr>
-      <w:tr>
-        <w:tc>
-          <w:tcPr>
-            <w:tcW w:w="1086" w:type="dxa"/>
-          </w:tcPr>
-          <w:p>
-            <w:pPr>
-              <w:pStyle w:val="PargrafodaLista"/>
-              <w:ind w:left="0"/>
-              <w:jc w:val="center"/>
-              <w:rPr>
-                <w:rFonts w:ascii="Century Gothic" w:hAnsi="Century Gothic"/>
-                <w:sz w:val="24"/>
-                <w:szCs w:val="24"/>
-              </w:rPr>
-            </w:pPr>
-            <w:r>
-              <w:rPr>
-                <w:rFonts w:ascii="Century Gothic" w:hAnsi="Century Gothic"/>
-                <w:sz w:val="24"/>
-                <w:szCs w:val="24"/>
-              </w:rPr>
-              <w:t>14</w:t>
-            </w:r>
-          </w:p>
-        </w:tc>
-        <w:tc>
-          <w:tcPr>
-            <w:tcW w:w="4771" w:type="dxa"/>
-          </w:tcPr>
-          <w:p>
-            <w:pPr>
-              <w:pStyle w:val="PargrafodaLista"/>
-              <w:ind w:left="0"/>
-              <w:jc w:val="center"/>
-              <w:rPr>
-                <w:rFonts w:ascii="Century Gothic" w:hAnsi="Century Gothic"/>
-                <w:sz w:val="24"/>
-                <w:szCs w:val="24"/>
-              </w:rPr>
-            </w:pPr>
-            <w:r>
-              <w:rPr>
-                <w:rFonts w:ascii="Century Gothic" w:hAnsi="Century Gothic"/>
-                <w:sz w:val="24"/>
-                <w:szCs w:val="24"/>
-              </w:rPr>
-              <w:t>Obter a localização do utilizador</w:t>
-            </w:r>
-          </w:p>
-        </w:tc>
-        <w:tc>
-          <w:tcPr>
-            <w:tcW w:w="1917" w:type="dxa"/>
-          </w:tcPr>
-          <w:p>
-            <w:pPr>
-              <w:pStyle w:val="PargrafodaLista"/>
-              <w:ind w:left="0"/>
-              <w:jc w:val="center"/>
-              <w:rPr>
-                <w:rFonts w:ascii="Century Gothic" w:hAnsi="Century Gothic"/>
-                <w:sz w:val="24"/>
-                <w:szCs w:val="24"/>
-              </w:rPr>
-            </w:pPr>
-            <w:proofErr w:type="spellStart"/>
-            <w:r>
-              <w:rPr>
-                <w:rFonts w:ascii="Century Gothic" w:hAnsi="Century Gothic"/>
-                <w:sz w:val="24"/>
-                <w:szCs w:val="24"/>
-              </w:rPr>
-              <w:t>High</w:t>
-            </w:r>
-            <w:proofErr w:type="spellEnd"/>
-          </w:p>
-        </w:tc>
-      </w:tr>
-      <w:tr>
-        <w:tc>
-          <w:tcPr>
-            <w:tcW w:w="1086" w:type="dxa"/>
-          </w:tcPr>
-          <w:p>
-            <w:pPr>
-              <w:pStyle w:val="PargrafodaLista"/>
-              <w:ind w:left="0"/>
-              <w:jc w:val="center"/>
-              <w:rPr>
-                <w:rFonts w:ascii="Century Gothic" w:hAnsi="Century Gothic"/>
-                <w:sz w:val="24"/>
-                <w:szCs w:val="24"/>
-              </w:rPr>
-            </w:pPr>
-            <w:r>
-              <w:rPr>
-                <w:rFonts w:ascii="Century Gothic" w:hAnsi="Century Gothic"/>
-                <w:sz w:val="24"/>
-                <w:szCs w:val="24"/>
-              </w:rPr>
-              <w:t>15</w:t>
-            </w:r>
-          </w:p>
-        </w:tc>
-        <w:tc>
-          <w:tcPr>
-            <w:tcW w:w="4771" w:type="dxa"/>
-          </w:tcPr>
-          <w:p>
-            <w:pPr>
-              <w:pStyle w:val="PargrafodaLista"/>
-              <w:ind w:left="0"/>
-              <w:jc w:val="center"/>
-              <w:rPr>
-                <w:rFonts w:ascii="Century Gothic" w:hAnsi="Century Gothic"/>
-                <w:sz w:val="24"/>
-                <w:szCs w:val="24"/>
-              </w:rPr>
-            </w:pPr>
-            <w:r>
-              <w:rPr>
-                <w:rFonts w:ascii="Century Gothic" w:hAnsi="Century Gothic"/>
-                <w:sz w:val="24"/>
-                <w:szCs w:val="24"/>
-              </w:rPr>
-              <w:t>Obter direções para o fornecedor do produto que escolheu</w:t>
-            </w:r>
-          </w:p>
-        </w:tc>
-        <w:tc>
-          <w:tcPr>
-            <w:tcW w:w="1917" w:type="dxa"/>
-          </w:tcPr>
-          <w:p>
-            <w:pPr>
-              <w:pStyle w:val="PargrafodaLista"/>
-              <w:ind w:left="0"/>
-              <w:jc w:val="center"/>
-              <w:rPr>
-                <w:rFonts w:ascii="Century Gothic" w:hAnsi="Century Gothic"/>
-                <w:sz w:val="24"/>
-                <w:szCs w:val="24"/>
-              </w:rPr>
-            </w:pPr>
-            <w:proofErr w:type="spellStart"/>
-            <w:r>
-              <w:rPr>
-                <w:rFonts w:ascii="Century Gothic" w:hAnsi="Century Gothic"/>
-                <w:sz w:val="24"/>
-                <w:szCs w:val="24"/>
-              </w:rPr>
-              <w:t>High</w:t>
-            </w:r>
-            <w:proofErr w:type="spellEnd"/>
-          </w:p>
-        </w:tc>
-      </w:tr>
     </w:tbl>
     <w:p>
       <w:pPr>
@@ -4376,7 +4195,6 @@
       <w:pPr>
         <w:pStyle w:val="PargrafodaLista"/>
         <w:jc w:val="center"/>
-        <w:outlineLvl w:val="0"/>
         <w:rPr>
           <w:rFonts w:ascii="Century Gothic" w:hAnsi="Century Gothic"/>
           <w:b/>
@@ -4385,8 +4203,11 @@
           <w:szCs w:val="52"/>
         </w:rPr>
       </w:pPr>
-      <w:bookmarkStart w:id="9" w:name="_Toc35868314"/>
-      <w:r>
+    </w:p>
+    <w:p>
+      <w:pPr>
+        <w:pStyle w:val="PargrafodaLista"/>
+        <w:jc w:val="center"/>
         <w:rPr>
           <w:rFonts w:ascii="Century Gothic" w:hAnsi="Century Gothic"/>
           <w:b/>
@@ -4394,6 +4215,31 @@
           <w:sz w:val="52"/>
           <w:szCs w:val="52"/>
         </w:rPr>
+      </w:pPr>
+    </w:p>
+    <w:p>
+      <w:pPr>
+        <w:pStyle w:val="PargrafodaLista"/>
+        <w:jc w:val="center"/>
+        <w:outlineLvl w:val="0"/>
+        <w:rPr>
+          <w:rFonts w:ascii="Century Gothic" w:hAnsi="Century Gothic"/>
+          <w:b/>
+          <w:bCs/>
+          <w:sz w:val="52"/>
+          <w:szCs w:val="52"/>
+        </w:rPr>
+      </w:pPr>
+      <w:bookmarkStart w:id="9" w:name="_Toc35868314"/>
+      <w:r>
+        <w:rPr>
+          <w:rFonts w:ascii="Century Gothic" w:hAnsi="Century Gothic"/>
+          <w:b/>
+          <w:bCs/>
+          <w:sz w:val="52"/>
+          <w:szCs w:val="52"/>
+        </w:rPr>
+        <w:lastRenderedPageBreak/>
         <w:t xml:space="preserve">Requisitos </w:t>
       </w:r>
       <w:r>
@@ -6226,6 +6072,15 @@
 </file>
 
 <file path=customXml/item2.xml><?xml version="1.0" encoding="utf-8"?>
+<?mso-contentType ?>
+<FormTemplates xmlns="http://schemas.microsoft.com/sharepoint/v3/contenttype/forms">
+  <Display>DocumentLibraryForm</Display>
+  <Edit>DocumentLibraryForm</Edit>
+  <New>DocumentLibraryForm</New>
+</FormTemplates>
+</file>
+
+<file path=customXml/item3.xml><?xml version="1.0" encoding="utf-8"?>
 <ct:contentTypeSchema xmlns:ct="http://schemas.microsoft.com/office/2006/metadata/contentType" xmlns:ma="http://schemas.microsoft.com/office/2006/metadata/properties/metaAttributes" ct:_="" ma:_="" ma:contentTypeName="Documento" ma:contentTypeID="0x0101007EDA1E7A9F67BA45BF94D957F296E8BE" ma:contentTypeVersion="2" ma:contentTypeDescription="Criar um novo documento." ma:contentTypeScope="" ma:versionID="dbc6cd06491cabc992dfb005fe64664c">
   <xsd:schema xmlns:xsd="http://www.w3.org/2001/XMLSchema" xmlns:xs="http://www.w3.org/2001/XMLSchema" xmlns:p="http://schemas.microsoft.com/office/2006/metadata/properties" xmlns:ns3="7e0d79e6-fef6-466e-8fb6-e01c8085bc3c" targetNamespace="http://schemas.microsoft.com/office/2006/metadata/properties" ma:root="true" ma:fieldsID="21d1721788c766bc5ce5f5797547175b" ns3:_="">
     <xsd:import namespace="7e0d79e6-fef6-466e-8fb6-e01c8085bc3c"/>
@@ -6357,15 +6212,6 @@
 </ct:contentTypeSchema>
 </file>
 
-<file path=customXml/item3.xml><?xml version="1.0" encoding="utf-8"?>
-<?mso-contentType ?>
-<FormTemplates xmlns="http://schemas.microsoft.com/sharepoint/v3/contenttype/forms">
-  <Display>DocumentLibraryForm</Display>
-  <Edit>DocumentLibraryForm</Edit>
-  <New>DocumentLibraryForm</New>
-</FormTemplates>
-</file>
-
 <file path=customXml/item4.xml><?xml version="1.0" encoding="utf-8"?>
 <b:Sources xmlns:b="http://schemas.openxmlformats.org/officeDocument/2006/bibliography" xmlns="http://schemas.openxmlformats.org/officeDocument/2006/bibliography" SelectedStyle="\APASixthEditionOfficeOnline.xsl" StyleName="APA" Version="6"/>
 </file>
@@ -6380,6 +6226,14 @@
 </file>
 
 <file path=customXml/itemProps2.xml><?xml version="1.0" encoding="utf-8"?>
+<ds:datastoreItem xmlns:ds="http://schemas.openxmlformats.org/officeDocument/2006/customXml" ds:itemID="{ADA9D5E9-BEE6-4A6D-9CA0-329095C03972}">
+  <ds:schemaRefs>
+    <ds:schemaRef ds:uri="http://schemas.microsoft.com/sharepoint/v3/contenttype/forms"/>
+  </ds:schemaRefs>
+</ds:datastoreItem>
+</file>
+
+<file path=customXml/itemProps3.xml><?xml version="1.0" encoding="utf-8"?>
 <ds:datastoreItem xmlns:ds="http://schemas.openxmlformats.org/officeDocument/2006/customXml" ds:itemID="{60A6E1DA-3B42-4213-9480-5A75552767FD}">
   <ds:schemaRefs>
     <ds:schemaRef ds:uri="http://schemas.microsoft.com/office/2006/metadata/contentType"/>
@@ -6397,16 +6251,8 @@
 </ds:datastoreItem>
 </file>
 
-<file path=customXml/itemProps3.xml><?xml version="1.0" encoding="utf-8"?>
-<ds:datastoreItem xmlns:ds="http://schemas.openxmlformats.org/officeDocument/2006/customXml" ds:itemID="{ADA9D5E9-BEE6-4A6D-9CA0-329095C03972}">
-  <ds:schemaRefs>
-    <ds:schemaRef ds:uri="http://schemas.microsoft.com/sharepoint/v3/contenttype/forms"/>
-  </ds:schemaRefs>
-</ds:datastoreItem>
-</file>
-
 <file path=customXml/itemProps4.xml><?xml version="1.0" encoding="utf-8"?>
-<ds:datastoreItem xmlns:ds="http://schemas.openxmlformats.org/officeDocument/2006/customXml" ds:itemID="{7505F563-0337-444B-AE83-48559A7E044F}">
+<ds:datastoreItem xmlns:ds="http://schemas.openxmlformats.org/officeDocument/2006/customXml" ds:itemID="{4D6F85BE-D84B-4F74-815D-B83F10926908}">
   <ds:schemaRefs>
     <ds:schemaRef ds:uri="http://schemas.openxmlformats.org/officeDocument/2006/bibliography"/>
   </ds:schemaRefs>

</xml_diff>